<commit_message>
update omdat die net fout ging
</commit_message>
<xml_diff>
--- a/Documentatie/Kerntaak-1/1.5.16_Materialenlijst/2017-05-01_Materialenlijst_V1.docx
+++ b/Documentatie/Kerntaak-1/1.5.16_Materialenlijst/2017-05-01_Materialenlijst_V1.docx
@@ -1,6 +1,6 @@
 
 <file path=word/document.xml><?xml version="1.0" encoding="utf-8"?>
-<w:document xmlns:wpc="http://schemas.microsoft.com/office/word/2010/wordprocessingCanvas" xmlns:cx="http://schemas.microsoft.com/office/drawing/2014/chartex" xmlns:cx1="http://schemas.microsoft.com/office/drawing/2015/9/8/chartex" xmlns:cx2="http://schemas.microsoft.com/office/drawing/2015/10/21/chartex" xmlns:cx3="http://schemas.microsoft.com/office/drawing/2016/5/9/chartex" xmlns:cx4="http://schemas.microsoft.com/office/drawing/2016/5/10/chartex" xmlns:cx5="http://schemas.microsoft.com/office/drawing/2016/5/11/chartex" xmlns:mc="http://schemas.openxmlformats.org/markup-compatibility/2006" xmlns:o="urn:schemas-microsoft-com:office:office" xmlns:r="http://schemas.openxmlformats.org/officeDocument/2006/relationships" xmlns:m="http://schemas.openxmlformats.org/officeDocument/2006/math" xmlns:v="urn:schemas-microsoft-com:vml" xmlns:wp14="http://schemas.microsoft.com/office/word/2010/wordprocessingDrawing" xmlns:wp="http://schemas.openxmlformats.org/drawingml/2006/wordprocessingDrawing" xmlns:w10="urn:schemas-microsoft-com:office:word" xmlns:w="http://schemas.openxmlformats.org/wordprocessingml/2006/main" xmlns:w14="http://schemas.microsoft.com/office/word/2010/wordml" xmlns:w15="http://schemas.microsoft.com/office/word/2012/wordml" xmlns:w16se="http://schemas.microsoft.com/office/word/2015/wordml/symex" xmlns:wpg="http://schemas.microsoft.com/office/word/2010/wordprocessingGroup" xmlns:wpi="http://schemas.microsoft.com/office/word/2010/wordprocessingInk" xmlns:wne="http://schemas.microsoft.com/office/word/2006/wordml" xmlns:wps="http://schemas.microsoft.com/office/word/2010/wordprocessingShape" mc:Ignorable="w14 w15 w16se wp14">
+<w:document xmlns:wpc="http://schemas.microsoft.com/office/word/2010/wordprocessingCanvas" xmlns:mc="http://schemas.openxmlformats.org/markup-compatibility/2006" xmlns:o="urn:schemas-microsoft-com:office:office" xmlns:r="http://schemas.openxmlformats.org/officeDocument/2006/relationships" xmlns:m="http://schemas.openxmlformats.org/officeDocument/2006/math" xmlns:v="urn:schemas-microsoft-com:vml" xmlns:wp14="http://schemas.microsoft.com/office/word/2010/wordprocessingDrawing" xmlns:wp="http://schemas.openxmlformats.org/drawingml/2006/wordprocessingDrawing" xmlns:w10="urn:schemas-microsoft-com:office:word" xmlns:w="http://schemas.openxmlformats.org/wordprocessingml/2006/main" xmlns:w14="http://schemas.microsoft.com/office/word/2010/wordml" xmlns:w15="http://schemas.microsoft.com/office/word/2012/wordml" xmlns:wpg="http://schemas.microsoft.com/office/word/2010/wordprocessingGroup" xmlns:wpi="http://schemas.microsoft.com/office/word/2010/wordprocessingInk" xmlns:wne="http://schemas.microsoft.com/office/word/2006/wordml" xmlns:wps="http://schemas.microsoft.com/office/word/2010/wordprocessingShape" mc:Ignorable="w14 w15 wp14">
   <w:body>
     <w:sdt>
       <w:sdtPr>
@@ -17,7 +17,7 @@
           <w:r>
             <w:rPr>
               <w:noProof/>
-              <w:lang w:val="en-GB" w:eastAsia="en-GB"/>
+              <w:lang w:eastAsia="nl-NL"/>
             </w:rPr>
             <mc:AlternateContent>
               <mc:Choice Requires="wps">
@@ -159,7 +159,7 @@
                   </wp:anchor>
                 </w:drawing>
               </mc:Choice>
-              <mc:Fallback>
+              <mc:Fallback xmlns:w16se="http://schemas.microsoft.com/office/word/2015/wordml/symex" xmlns:cx5="http://schemas.microsoft.com/office/drawing/2016/5/11/chartex" xmlns:cx4="http://schemas.microsoft.com/office/drawing/2016/5/10/chartex" xmlns:cx3="http://schemas.microsoft.com/office/drawing/2016/5/9/chartex" xmlns:cx2="http://schemas.microsoft.com/office/drawing/2015/10/21/chartex" xmlns:cx1="http://schemas.microsoft.com/office/drawing/2015/9/8/chartex" xmlns:cx="http://schemas.microsoft.com/office/drawing/2014/chartex">
                 <w:pict>
                   <v:shapetype w14:anchorId="26FBEB6E" id="_x0000_t202" coordsize="21600,21600" o:spt="202" path="m,l,21600r21600,l21600,xe">
                     <v:stroke joinstyle="miter"/>
@@ -252,7 +252,7 @@
           <w:r>
             <w:rPr>
               <w:noProof/>
-              <w:lang w:val="en-GB" w:eastAsia="en-GB"/>
+              <w:lang w:eastAsia="nl-NL"/>
             </w:rPr>
             <mc:AlternateContent>
               <mc:Choice Requires="wps">
@@ -306,7 +306,7 @@
                             <w:txbxContent>
                               <w:p>
                                 <w:pPr>
-                                  <w:pStyle w:val="Geenafstand"/>
+                                  <w:pStyle w:val="NoSpacing"/>
                                   <w:spacing w:before="40" w:after="560" w:line="216" w:lineRule="auto"/>
                                   <w:rPr>
                                     <w:color w:val="5B9BD5" w:themeColor="accent1"/>
@@ -349,7 +349,6 @@
                                       </w:rPr>
                                       <w:t xml:space="preserve"> </w:t>
                                     </w:r>
-                                    <w:proofErr w:type="spellStart"/>
                                     <w:r>
                                       <w:rPr>
                                         <w:color w:val="5B9BD5" w:themeColor="accent1"/>
@@ -359,7 +358,6 @@
                                       </w:rPr>
                                       <w:t>Websentiment</w:t>
                                     </w:r>
-                                    <w:proofErr w:type="spellEnd"/>
                                   </w:sdtContent>
                                 </w:sdt>
                               </w:p>
@@ -382,7 +380,7 @@
                                 <w:sdtContent>
                                   <w:p>
                                     <w:pPr>
-                                      <w:pStyle w:val="Geenafstand"/>
+                                      <w:pStyle w:val="NoSpacing"/>
                                       <w:spacing w:before="40" w:after="40"/>
                                       <w:rPr>
                                         <w:caps/>
@@ -422,7 +420,7 @@
                                 <w:sdtContent>
                                   <w:p>
                                     <w:pPr>
-                                      <w:pStyle w:val="Geenafstand"/>
+                                      <w:pStyle w:val="NoSpacing"/>
                                       <w:spacing w:before="80" w:after="40"/>
                                       <w:rPr>
                                         <w:caps/>
@@ -463,7 +461,7 @@
                   </wp:anchor>
                 </w:drawing>
               </mc:Choice>
-              <mc:Fallback>
+              <mc:Fallback xmlns:w16se="http://schemas.microsoft.com/office/word/2015/wordml/symex" xmlns:cx5="http://schemas.microsoft.com/office/drawing/2016/5/11/chartex" xmlns:cx4="http://schemas.microsoft.com/office/drawing/2016/5/10/chartex" xmlns:cx3="http://schemas.microsoft.com/office/drawing/2016/5/9/chartex" xmlns:cx2="http://schemas.microsoft.com/office/drawing/2015/10/21/chartex" xmlns:cx1="http://schemas.microsoft.com/office/drawing/2015/9/8/chartex" xmlns:cx="http://schemas.microsoft.com/office/drawing/2014/chartex">
                 <w:pict>
                   <v:shapetype w14:anchorId="78D8FF74" id="_x0000_t202" coordsize="21600,21600" o:spt="202" path="m,l,21600r21600,l21600,xe">
                     <v:stroke joinstyle="miter"/>
@@ -620,7 +618,7 @@
           <w:r>
             <w:rPr>
               <w:noProof/>
-              <w:lang w:val="en-GB" w:eastAsia="en-GB"/>
+              <w:lang w:eastAsia="nl-NL"/>
             </w:rPr>
             <mc:AlternateContent>
               <mc:Choice Requires="wps">
@@ -706,7 +704,7 @@
                                 <w:sdtContent>
                                   <w:p>
                                     <w:pPr>
-                                      <w:pStyle w:val="Geenafstand"/>
+                                      <w:pStyle w:val="NoSpacing"/>
                                       <w:jc w:val="right"/>
                                       <w:rPr>
                                         <w:color w:val="FFFFFF" w:themeColor="background1"/>
@@ -744,7 +742,7 @@
                   </wp:anchor>
                 </w:drawing>
               </mc:Choice>
-              <mc:Fallback>
+              <mc:Fallback xmlns:w16se="http://schemas.microsoft.com/office/word/2015/wordml/symex" xmlns:cx5="http://schemas.microsoft.com/office/drawing/2016/5/11/chartex" xmlns:cx4="http://schemas.microsoft.com/office/drawing/2016/5/10/chartex" xmlns:cx3="http://schemas.microsoft.com/office/drawing/2016/5/9/chartex" xmlns:cx2="http://schemas.microsoft.com/office/drawing/2015/10/21/chartex" xmlns:cx1="http://schemas.microsoft.com/office/drawing/2015/9/8/chartex" xmlns:cx="http://schemas.microsoft.com/office/drawing/2014/chartex">
                 <w:pict>
                   <v:rect id="Rechthoek 132" o:spid="_x0000_s1028" style="position:absolute;margin-left:-4.4pt;margin-top:0;width:46.8pt;height:77.75pt;z-index:251659264;visibility:visible;mso-wrap-style:square;mso-width-percent:76;mso-height-percent:98;mso-top-percent:23;mso-wrap-distance-left:9pt;mso-wrap-distance-top:0;mso-wrap-distance-right:9pt;mso-wrap-distance-bottom:0;mso-position-horizontal:right;mso-position-horizontal-relative:margin;mso-position-vertical-relative:page;mso-width-percent:76;mso-height-percent:98;mso-top-percent:23;mso-width-relative:page;mso-height-relative:page;v-text-anchor:bottom" o:gfxdata="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" fillcolor="#5b9bd5 [3204]" stroked="f" strokeweight="1pt">
                     <v:path arrowok="t"/>
@@ -828,7 +826,7 @@
       <w:sdtContent>
         <w:p>
           <w:pPr>
-            <w:pStyle w:val="Kopvaninhoudsopgave"/>
+            <w:pStyle w:val="TOCHeading"/>
           </w:pPr>
           <w:r>
             <w:rPr>
@@ -839,14 +837,14 @@
         </w:p>
         <w:p>
           <w:pPr>
-            <w:pStyle w:val="Inhopg1"/>
+            <w:pStyle w:val="TOC1"/>
             <w:tabs>
               <w:tab w:val="right" w:leader="dot" w:pos="9062"/>
             </w:tabs>
             <w:rPr>
               <w:rFonts w:cstheme="minorBidi"/>
               <w:noProof/>
-              <w:lang w:val="en-GB" w:eastAsia="en-GB"/>
+              <w:lang w:val="nl-NL" w:eastAsia="nl-NL"/>
             </w:rPr>
           </w:pPr>
           <w:r>
@@ -858,7 +856,7 @@
           <w:r>
             <w:fldChar w:fldCharType="separate"/>
           </w:r>
-          <w:hyperlink w:anchor="_Toc480371949" w:history="1">
+          <w:hyperlink w:anchor="_Toc481489532" w:history="1">
             <w:r>
               <w:rPr>
                 <w:rStyle w:val="Hyperlink"/>
@@ -885,7 +883,7 @@
                 <w:noProof/>
                 <w:webHidden/>
               </w:rPr>
-              <w:instrText xml:space="preserve"> PAGEREF _Toc480371949 \h </w:instrText>
+              <w:instrText xml:space="preserve"> PAGEREF _Toc481489532 \h </w:instrText>
             </w:r>
             <w:r>
               <w:rPr>
@@ -918,17 +916,17 @@
         </w:p>
         <w:p>
           <w:pPr>
-            <w:pStyle w:val="Inhopg1"/>
+            <w:pStyle w:val="TOC1"/>
             <w:tabs>
               <w:tab w:val="right" w:leader="dot" w:pos="9062"/>
             </w:tabs>
             <w:rPr>
               <w:rFonts w:cstheme="minorBidi"/>
               <w:noProof/>
-              <w:lang w:val="en-GB" w:eastAsia="en-GB"/>
+              <w:lang w:val="nl-NL" w:eastAsia="nl-NL"/>
             </w:rPr>
           </w:pPr>
-          <w:hyperlink w:anchor="_Toc480371950" w:history="1">
+          <w:hyperlink w:anchor="_Toc481489533" w:history="1">
             <w:r>
               <w:rPr>
                 <w:rStyle w:val="Hyperlink"/>
@@ -955,7 +953,7 @@
                 <w:noProof/>
                 <w:webHidden/>
               </w:rPr>
-              <w:instrText xml:space="preserve"> PAGEREF _Toc480371950 \h </w:instrText>
+              <w:instrText xml:space="preserve"> PAGEREF _Toc481489533 \h </w:instrText>
             </w:r>
             <w:r>
               <w:rPr>
@@ -988,17 +986,17 @@
         </w:p>
         <w:p>
           <w:pPr>
-            <w:pStyle w:val="Inhopg2"/>
+            <w:pStyle w:val="TOC2"/>
             <w:tabs>
               <w:tab w:val="right" w:leader="dot" w:pos="9062"/>
             </w:tabs>
             <w:rPr>
               <w:rFonts w:cstheme="minorBidi"/>
               <w:noProof/>
-              <w:lang w:val="en-GB" w:eastAsia="en-GB"/>
+              <w:lang w:val="nl-NL" w:eastAsia="nl-NL"/>
             </w:rPr>
           </w:pPr>
-          <w:hyperlink w:anchor="_Toc480371951" w:history="1">
+          <w:hyperlink w:anchor="_Toc481489534" w:history="1">
             <w:r>
               <w:rPr>
                 <w:rStyle w:val="Hyperlink"/>
@@ -1025,7 +1023,7 @@
                 <w:noProof/>
                 <w:webHidden/>
               </w:rPr>
-              <w:instrText xml:space="preserve"> PAGEREF _Toc480371951 \h </w:instrText>
+              <w:instrText xml:space="preserve"> PAGEREF _Toc481489534 \h </w:instrText>
             </w:r>
             <w:r>
               <w:rPr>
@@ -1058,17 +1056,17 @@
         </w:p>
         <w:p>
           <w:pPr>
-            <w:pStyle w:val="Inhopg2"/>
+            <w:pStyle w:val="TOC2"/>
             <w:tabs>
               <w:tab w:val="right" w:leader="dot" w:pos="9062"/>
             </w:tabs>
             <w:rPr>
               <w:rFonts w:cstheme="minorBidi"/>
               <w:noProof/>
-              <w:lang w:val="en-GB" w:eastAsia="en-GB"/>
+              <w:lang w:val="nl-NL" w:eastAsia="nl-NL"/>
             </w:rPr>
           </w:pPr>
-          <w:hyperlink w:anchor="_Toc480371952" w:history="1">
+          <w:hyperlink w:anchor="_Toc481489535" w:history="1">
             <w:r>
               <w:rPr>
                 <w:rStyle w:val="Hyperlink"/>
@@ -1095,7 +1093,7 @@
                 <w:noProof/>
                 <w:webHidden/>
               </w:rPr>
-              <w:instrText xml:space="preserve"> PAGEREF _Toc480371952 \h </w:instrText>
+              <w:instrText xml:space="preserve"> PAGEREF _Toc481489535 \h </w:instrText>
             </w:r>
             <w:r>
               <w:rPr>
@@ -1128,17 +1126,17 @@
         </w:p>
         <w:p>
           <w:pPr>
-            <w:pStyle w:val="Inhopg1"/>
+            <w:pStyle w:val="TOC1"/>
             <w:tabs>
               <w:tab w:val="right" w:leader="dot" w:pos="9062"/>
             </w:tabs>
             <w:rPr>
               <w:rFonts w:cstheme="minorBidi"/>
               <w:noProof/>
-              <w:lang w:val="en-GB" w:eastAsia="en-GB"/>
+              <w:lang w:val="nl-NL" w:eastAsia="nl-NL"/>
             </w:rPr>
           </w:pPr>
-          <w:hyperlink w:anchor="_Toc480371953" w:history="1">
+          <w:hyperlink w:anchor="_Toc481489536" w:history="1">
             <w:r>
               <w:rPr>
                 <w:rStyle w:val="Hyperlink"/>
@@ -1165,7 +1163,7 @@
                 <w:noProof/>
                 <w:webHidden/>
               </w:rPr>
-              <w:instrText xml:space="preserve"> PAGEREF _Toc480371953 \h </w:instrText>
+              <w:instrText xml:space="preserve"> PAGEREF _Toc481489536 \h </w:instrText>
             </w:r>
             <w:r>
               <w:rPr>
@@ -1198,17 +1196,17 @@
         </w:p>
         <w:p>
           <w:pPr>
-            <w:pStyle w:val="Inhopg3"/>
+            <w:pStyle w:val="TOC3"/>
             <w:tabs>
               <w:tab w:val="right" w:leader="dot" w:pos="9062"/>
             </w:tabs>
             <w:rPr>
               <w:rFonts w:cstheme="minorBidi"/>
               <w:noProof/>
-              <w:lang w:val="en-GB" w:eastAsia="en-GB"/>
+              <w:lang w:val="nl-NL" w:eastAsia="nl-NL"/>
             </w:rPr>
           </w:pPr>
-          <w:hyperlink w:anchor="_Toc480371954" w:history="1">
+          <w:hyperlink w:anchor="_Toc481489537" w:history="1">
             <w:r>
               <w:rPr>
                 <w:rStyle w:val="Hyperlink"/>
@@ -1235,7 +1233,7 @@
                 <w:noProof/>
                 <w:webHidden/>
               </w:rPr>
-              <w:instrText xml:space="preserve"> PAGEREF _Toc480371954 \h </w:instrText>
+              <w:instrText xml:space="preserve"> PAGEREF _Toc481489537 \h </w:instrText>
             </w:r>
             <w:r>
               <w:rPr>
@@ -1268,17 +1266,17 @@
         </w:p>
         <w:p>
           <w:pPr>
-            <w:pStyle w:val="Inhopg3"/>
+            <w:pStyle w:val="TOC3"/>
             <w:tabs>
               <w:tab w:val="right" w:leader="dot" w:pos="9062"/>
             </w:tabs>
             <w:rPr>
               <w:rFonts w:cstheme="minorBidi"/>
               <w:noProof/>
-              <w:lang w:val="en-GB" w:eastAsia="en-GB"/>
+              <w:lang w:val="nl-NL" w:eastAsia="nl-NL"/>
             </w:rPr>
           </w:pPr>
-          <w:hyperlink w:anchor="_Toc480371955" w:history="1">
+          <w:hyperlink w:anchor="_Toc481489538" w:history="1">
             <w:r>
               <w:rPr>
                 <w:rStyle w:val="Hyperlink"/>
@@ -1305,7 +1303,7 @@
                 <w:noProof/>
                 <w:webHidden/>
               </w:rPr>
-              <w:instrText xml:space="preserve"> PAGEREF _Toc480371955 \h </w:instrText>
+              <w:instrText xml:space="preserve"> PAGEREF _Toc481489538 \h </w:instrText>
             </w:r>
             <w:r>
               <w:rPr>
@@ -1338,17 +1336,17 @@
         </w:p>
         <w:p>
           <w:pPr>
-            <w:pStyle w:val="Inhopg1"/>
+            <w:pStyle w:val="TOC1"/>
             <w:tabs>
               <w:tab w:val="right" w:leader="dot" w:pos="9062"/>
             </w:tabs>
             <w:rPr>
               <w:rFonts w:cstheme="minorBidi"/>
               <w:noProof/>
-              <w:lang w:val="en-GB" w:eastAsia="en-GB"/>
+              <w:lang w:val="nl-NL" w:eastAsia="nl-NL"/>
             </w:rPr>
           </w:pPr>
-          <w:hyperlink w:anchor="_Toc480371956" w:history="1">
+          <w:hyperlink w:anchor="_Toc481489539" w:history="1">
             <w:r>
               <w:rPr>
                 <w:rStyle w:val="Hyperlink"/>
@@ -1375,7 +1373,7 @@
                 <w:noProof/>
                 <w:webHidden/>
               </w:rPr>
-              <w:instrText xml:space="preserve"> PAGEREF _Toc480371956 \h </w:instrText>
+              <w:instrText xml:space="preserve"> PAGEREF _Toc481489539 \h </w:instrText>
             </w:r>
             <w:r>
               <w:rPr>
@@ -1408,17 +1406,17 @@
         </w:p>
         <w:p>
           <w:pPr>
-            <w:pStyle w:val="Inhopg3"/>
+            <w:pStyle w:val="TOC3"/>
             <w:tabs>
               <w:tab w:val="right" w:leader="dot" w:pos="9062"/>
             </w:tabs>
             <w:rPr>
               <w:rFonts w:cstheme="minorBidi"/>
               <w:noProof/>
-              <w:lang w:val="en-GB" w:eastAsia="en-GB"/>
+              <w:lang w:val="nl-NL" w:eastAsia="nl-NL"/>
             </w:rPr>
           </w:pPr>
-          <w:hyperlink w:anchor="_Toc480371957" w:history="1">
+          <w:hyperlink w:anchor="_Toc481489540" w:history="1">
             <w:r>
               <w:rPr>
                 <w:rStyle w:val="Hyperlink"/>
@@ -1445,7 +1443,7 @@
                 <w:noProof/>
                 <w:webHidden/>
               </w:rPr>
-              <w:instrText xml:space="preserve"> PAGEREF _Toc480371957 \h </w:instrText>
+              <w:instrText xml:space="preserve"> PAGEREF _Toc481489540 \h </w:instrText>
             </w:r>
             <w:r>
               <w:rPr>
@@ -1478,17 +1476,17 @@
         </w:p>
         <w:p>
           <w:pPr>
-            <w:pStyle w:val="Inhopg3"/>
+            <w:pStyle w:val="TOC3"/>
             <w:tabs>
               <w:tab w:val="right" w:leader="dot" w:pos="9062"/>
             </w:tabs>
             <w:rPr>
               <w:rFonts w:cstheme="minorBidi"/>
               <w:noProof/>
-              <w:lang w:val="en-GB" w:eastAsia="en-GB"/>
+              <w:lang w:val="nl-NL" w:eastAsia="nl-NL"/>
             </w:rPr>
           </w:pPr>
-          <w:hyperlink w:anchor="_Toc480371958" w:history="1">
+          <w:hyperlink w:anchor="_Toc481489541" w:history="1">
             <w:r>
               <w:rPr>
                 <w:rStyle w:val="Hyperlink"/>
@@ -1515,7 +1513,7 @@
                 <w:noProof/>
                 <w:webHidden/>
               </w:rPr>
-              <w:instrText xml:space="preserve"> PAGEREF _Toc480371958 \h </w:instrText>
+              <w:instrText xml:space="preserve"> PAGEREF _Toc481489541 \h </w:instrText>
             </w:r>
             <w:r>
               <w:rPr>
@@ -1548,17 +1546,17 @@
         </w:p>
         <w:p>
           <w:pPr>
-            <w:pStyle w:val="Inhopg3"/>
+            <w:pStyle w:val="TOC3"/>
             <w:tabs>
               <w:tab w:val="right" w:leader="dot" w:pos="9062"/>
             </w:tabs>
             <w:rPr>
               <w:rFonts w:cstheme="minorBidi"/>
               <w:noProof/>
-              <w:lang w:val="en-GB" w:eastAsia="en-GB"/>
+              <w:lang w:val="nl-NL" w:eastAsia="nl-NL"/>
             </w:rPr>
           </w:pPr>
-          <w:hyperlink w:anchor="_Toc480371959" w:history="1">
+          <w:hyperlink w:anchor="_Toc481489542" w:history="1">
             <w:r>
               <w:rPr>
                 <w:rStyle w:val="Hyperlink"/>
@@ -1585,7 +1583,7 @@
                 <w:noProof/>
                 <w:webHidden/>
               </w:rPr>
-              <w:instrText xml:space="preserve"> PAGEREF _Toc480371959 \h </w:instrText>
+              <w:instrText xml:space="preserve"> PAGEREF _Toc481489542 \h </w:instrText>
             </w:r>
             <w:r>
               <w:rPr>
@@ -1618,17 +1616,17 @@
         </w:p>
         <w:p>
           <w:pPr>
-            <w:pStyle w:val="Inhopg3"/>
+            <w:pStyle w:val="TOC3"/>
             <w:tabs>
               <w:tab w:val="right" w:leader="dot" w:pos="9062"/>
             </w:tabs>
             <w:rPr>
               <w:rFonts w:cstheme="minorBidi"/>
               <w:noProof/>
-              <w:lang w:val="en-GB" w:eastAsia="en-GB"/>
+              <w:lang w:val="nl-NL" w:eastAsia="nl-NL"/>
             </w:rPr>
           </w:pPr>
-          <w:hyperlink w:anchor="_Toc480371960" w:history="1">
+          <w:hyperlink w:anchor="_Toc481489543" w:history="1">
             <w:r>
               <w:rPr>
                 <w:rStyle w:val="Hyperlink"/>
@@ -1655,7 +1653,7 @@
                 <w:noProof/>
                 <w:webHidden/>
               </w:rPr>
-              <w:instrText xml:space="preserve"> PAGEREF _Toc480371960 \h </w:instrText>
+              <w:instrText xml:space="preserve"> PAGEREF _Toc481489543 \h </w:instrText>
             </w:r>
             <w:r>
               <w:rPr>
@@ -1688,17 +1686,17 @@
         </w:p>
         <w:p>
           <w:pPr>
-            <w:pStyle w:val="Inhopg3"/>
+            <w:pStyle w:val="TOC3"/>
             <w:tabs>
               <w:tab w:val="right" w:leader="dot" w:pos="9062"/>
             </w:tabs>
             <w:rPr>
               <w:rFonts w:cstheme="minorBidi"/>
               <w:noProof/>
-              <w:lang w:val="en-GB" w:eastAsia="en-GB"/>
+              <w:lang w:val="nl-NL" w:eastAsia="nl-NL"/>
             </w:rPr>
           </w:pPr>
-          <w:hyperlink w:anchor="_Toc480371961" w:history="1">
+          <w:hyperlink w:anchor="_Toc481489544" w:history="1">
             <w:r>
               <w:rPr>
                 <w:rStyle w:val="Hyperlink"/>
@@ -1725,7 +1723,7 @@
                 <w:noProof/>
                 <w:webHidden/>
               </w:rPr>
-              <w:instrText xml:space="preserve"> PAGEREF _Toc480371961 \h </w:instrText>
+              <w:instrText xml:space="preserve"> PAGEREF _Toc481489544 \h </w:instrText>
             </w:r>
             <w:r>
               <w:rPr>
@@ -1758,17 +1756,17 @@
         </w:p>
         <w:p>
           <w:pPr>
-            <w:pStyle w:val="Inhopg3"/>
+            <w:pStyle w:val="TOC3"/>
             <w:tabs>
               <w:tab w:val="right" w:leader="dot" w:pos="9062"/>
             </w:tabs>
             <w:rPr>
               <w:rFonts w:cstheme="minorBidi"/>
               <w:noProof/>
-              <w:lang w:val="en-GB" w:eastAsia="en-GB"/>
+              <w:lang w:val="nl-NL" w:eastAsia="nl-NL"/>
             </w:rPr>
           </w:pPr>
-          <w:hyperlink w:anchor="_Toc480371962" w:history="1">
+          <w:hyperlink w:anchor="_Toc481489545" w:history="1">
             <w:r>
               <w:rPr>
                 <w:rStyle w:val="Hyperlink"/>
@@ -1795,7 +1793,7 @@
                 <w:noProof/>
                 <w:webHidden/>
               </w:rPr>
-              <w:instrText xml:space="preserve"> PAGEREF _Toc480371962 \h </w:instrText>
+              <w:instrText xml:space="preserve"> PAGEREF _Toc481489545 \h </w:instrText>
             </w:r>
             <w:r>
               <w:rPr>
@@ -1828,17 +1826,17 @@
         </w:p>
         <w:p>
           <w:pPr>
-            <w:pStyle w:val="Inhopg3"/>
+            <w:pStyle w:val="TOC3"/>
             <w:tabs>
               <w:tab w:val="right" w:leader="dot" w:pos="9062"/>
             </w:tabs>
             <w:rPr>
               <w:rFonts w:cstheme="minorBidi"/>
               <w:noProof/>
-              <w:lang w:val="en-GB" w:eastAsia="en-GB"/>
+              <w:lang w:val="nl-NL" w:eastAsia="nl-NL"/>
             </w:rPr>
           </w:pPr>
-          <w:hyperlink w:anchor="_Toc480371963" w:history="1">
+          <w:hyperlink w:anchor="_Toc481489546" w:history="1">
             <w:r>
               <w:rPr>
                 <w:rStyle w:val="Hyperlink"/>
@@ -1865,7 +1863,7 @@
                 <w:noProof/>
                 <w:webHidden/>
               </w:rPr>
-              <w:instrText xml:space="preserve"> PAGEREF _Toc480371963 \h </w:instrText>
+              <w:instrText xml:space="preserve"> PAGEREF _Toc481489546 \h </w:instrText>
             </w:r>
             <w:r>
               <w:rPr>
@@ -1898,23 +1896,30 @@
         </w:p>
         <w:p>
           <w:pPr>
-            <w:pStyle w:val="Inhopg3"/>
+            <w:pStyle w:val="TOC3"/>
             <w:tabs>
               <w:tab w:val="right" w:leader="dot" w:pos="9062"/>
             </w:tabs>
             <w:rPr>
               <w:rFonts w:cstheme="minorBidi"/>
               <w:noProof/>
-              <w:lang w:val="en-GB" w:eastAsia="en-GB"/>
+              <w:lang w:val="nl-NL" w:eastAsia="nl-NL"/>
             </w:rPr>
           </w:pPr>
-          <w:hyperlink w:anchor="_Toc480371964" w:history="1">
+          <w:hyperlink w:anchor="_Toc481489547" w:history="1">
             <w:r>
               <w:rPr>
                 <w:rStyle w:val="Hyperlink"/>
                 <w:noProof/>
               </w:rPr>
-              <w:t>Google Chrome</w:t>
+              <w:t>Google Chrom</w:t>
+            </w:r>
+            <w:r>
+              <w:rPr>
+                <w:rStyle w:val="Hyperlink"/>
+                <w:noProof/>
+              </w:rPr>
+              <w:t>e</w:t>
             </w:r>
             <w:r>
               <w:rPr>
@@ -1935,7 +1940,7 @@
                 <w:noProof/>
                 <w:webHidden/>
               </w:rPr>
-              <w:instrText xml:space="preserve"> PAGEREF _Toc480371964 \h </w:instrText>
+              <w:instrText xml:space="preserve"> PAGEREF _Toc481489547 \h </w:instrText>
             </w:r>
             <w:r>
               <w:rPr>
@@ -1968,17 +1973,17 @@
         </w:p>
         <w:p>
           <w:pPr>
-            <w:pStyle w:val="Inhopg1"/>
+            <w:pStyle w:val="TOC1"/>
             <w:tabs>
               <w:tab w:val="right" w:leader="dot" w:pos="9062"/>
             </w:tabs>
             <w:rPr>
               <w:rFonts w:cstheme="minorBidi"/>
               <w:noProof/>
-              <w:lang w:val="en-GB" w:eastAsia="en-GB"/>
+              <w:lang w:val="nl-NL" w:eastAsia="nl-NL"/>
             </w:rPr>
           </w:pPr>
-          <w:hyperlink w:anchor="_Toc480371965" w:history="1">
+          <w:hyperlink w:anchor="_Toc481489548" w:history="1">
             <w:r>
               <w:rPr>
                 <w:rStyle w:val="Hyperlink"/>
@@ -2005,7 +2010,7 @@
                 <w:noProof/>
                 <w:webHidden/>
               </w:rPr>
-              <w:instrText xml:space="preserve"> PAGEREF _Toc480371965 \h </w:instrText>
+              <w:instrText xml:space="preserve"> PAGEREF _Toc481489548 \h </w:instrText>
             </w:r>
             <w:r>
               <w:rPr>
@@ -2055,9 +2060,9 @@
     </w:p>
     <w:p>
       <w:pPr>
-        <w:pStyle w:val="Kop1"/>
-      </w:pPr>
-      <w:bookmarkStart w:id="0" w:name="_Toc480371949"/>
+        <w:pStyle w:val="Heading1"/>
+      </w:pPr>
+      <w:bookmarkStart w:id="0" w:name="_Toc481489532"/>
       <w:r>
         <w:lastRenderedPageBreak/>
         <w:t>Inleiding</w:t>
@@ -2086,81 +2091,65 @@
         <w:t>O</w:t>
       </w:r>
       <w:r>
-        <w:t xml:space="preserve">ok wordt er beschreven welke computer specificaties Tarik Hacialiogullari en </w:t>
+        <w:t>ok wordt er beschreven welke computer specificaties Tarik Hacialiogullari en Santino Bonora hebben.</w:t>
+      </w:r>
+      <w:r>
+        <w:br w:type="column"/>
+      </w:r>
+    </w:p>
+    <w:p>
+      <w:pPr>
+        <w:pStyle w:val="Heading1"/>
+      </w:pPr>
+      <w:bookmarkStart w:id="1" w:name="_Toc481489533"/>
+      <w:r>
+        <w:t>Hardware</w:t>
+      </w:r>
+      <w:bookmarkEnd w:id="1"/>
+    </w:p>
+    <w:p>
+      <w:pPr>
+        <w:pStyle w:val="Heading2"/>
+      </w:pPr>
+      <w:bookmarkStart w:id="2" w:name="_Toc481489534"/>
+      <w:r>
+        <w:t>Opslag</w:t>
+      </w:r>
+      <w:bookmarkEnd w:id="2"/>
+    </w:p>
+    <w:p>
+      <w:r>
+        <w:t xml:space="preserve">Externe Harde schijf van 1 </w:t>
+      </w:r>
+      <w:r>
+        <w:t>Terabyte</w:t>
+      </w:r>
+      <w:r>
+        <w:t xml:space="preserve"> van het merk Samsung.</w:t>
+      </w:r>
+    </w:p>
+    <w:p>
+      <w:r>
+        <w:t xml:space="preserve">Usb stick van 8 gigabyte van het merk </w:t>
       </w:r>
       <w:proofErr w:type="spellStart"/>
       <w:r>
-        <w:t>Santino</w:t>
+        <w:t>Sandis</w:t>
+      </w:r>
+      <w:r>
+        <w:t>k</w:t>
       </w:r>
       <w:proofErr w:type="spellEnd"/>
       <w:r>
-        <w:t xml:space="preserve"> </w:t>
-      </w:r>
-      <w:proofErr w:type="spellStart"/>
-      <w:r>
-        <w:t>Bonora</w:t>
-      </w:r>
-      <w:proofErr w:type="spellEnd"/>
-      <w:r>
-        <w:t xml:space="preserve"> hebben.</w:t>
-      </w:r>
-      <w:r>
-        <w:br w:type="column"/>
-      </w:r>
-    </w:p>
-    <w:p>
-      <w:pPr>
-        <w:pStyle w:val="Kop1"/>
-      </w:pPr>
-      <w:bookmarkStart w:id="1" w:name="_Toc480371950"/>
-      <w:r>
-        <w:t>Hardware</w:t>
-      </w:r>
-      <w:bookmarkEnd w:id="1"/>
-    </w:p>
-    <w:p>
-      <w:pPr>
-        <w:pStyle w:val="Kop2"/>
-      </w:pPr>
-      <w:bookmarkStart w:id="2" w:name="_Toc480371951"/>
-      <w:r>
-        <w:t>Opslag</w:t>
-      </w:r>
-      <w:bookmarkEnd w:id="2"/>
-    </w:p>
-    <w:p>
-      <w:r>
-        <w:t xml:space="preserve">Externe Harde schijf van 1 </w:t>
-      </w:r>
-      <w:r>
-        <w:t>Terabyte</w:t>
-      </w:r>
-      <w:r>
-        <w:t xml:space="preserve"> van het merk Samsung.</w:t>
-      </w:r>
-    </w:p>
-    <w:p>
-      <w:r>
-        <w:t xml:space="preserve">Usb stick van 8 gigabyte van het merk </w:t>
-      </w:r>
-      <w:proofErr w:type="spellStart"/>
-      <w:r>
-        <w:t>Sandis</w:t>
-      </w:r>
-      <w:r>
-        <w:t>k</w:t>
-      </w:r>
-      <w:proofErr w:type="spellEnd"/>
-      <w:r>
         <w:t xml:space="preserve"> 3.0.</w:t>
       </w:r>
     </w:p>
     <w:p/>
     <w:p>
       <w:pPr>
-        <w:pStyle w:val="Kop2"/>
-      </w:pPr>
-      <w:bookmarkStart w:id="3" w:name="_Toc480371952"/>
+        <w:pStyle w:val="Heading2"/>
+      </w:pPr>
+      <w:bookmarkStart w:id="3" w:name="_Toc481489535"/>
       <w:r>
         <w:t>Muizen</w:t>
       </w:r>
@@ -2240,13 +2229,13 @@
     </w:p>
     <w:p>
       <w:pPr>
-        <w:pStyle w:val="Kop1"/>
+        <w:pStyle w:val="Heading1"/>
         <w:rPr>
           <w:lang w:val="en-US"/>
         </w:rPr>
       </w:pPr>
       <w:bookmarkStart w:id="4" w:name="_Toc436043453"/>
-      <w:bookmarkStart w:id="5" w:name="_Toc480371953"/>
+      <w:bookmarkStart w:id="5" w:name="_Toc481489536"/>
       <w:r>
         <w:rPr>
           <w:lang w:val="en-US"/>
@@ -2266,26 +2255,18 @@
     </w:p>
     <w:p>
       <w:pPr>
-        <w:pStyle w:val="Kop3"/>
+        <w:pStyle w:val="Heading3"/>
         <w:rPr>
           <w:lang w:val="en-US"/>
         </w:rPr>
       </w:pPr>
       <w:bookmarkStart w:id="6" w:name="_Toc436043454"/>
-      <w:bookmarkStart w:id="7" w:name="_Toc480371954"/>
-      <w:proofErr w:type="spellStart"/>
-      <w:r>
-        <w:rPr>
-          <w:lang w:val="en-US"/>
-        </w:rPr>
-        <w:t>Bonora</w:t>
-      </w:r>
-      <w:proofErr w:type="spellEnd"/>
-      <w:r>
-        <w:rPr>
-          <w:lang w:val="en-US"/>
-        </w:rPr>
-        <w:t>, Santino</w:t>
+      <w:bookmarkStart w:id="7" w:name="_Toc481489537"/>
+      <w:r>
+        <w:rPr>
+          <w:lang w:val="en-US"/>
+        </w:rPr>
+        <w:t>Bonora, Santino</w:t>
       </w:r>
       <w:bookmarkEnd w:id="6"/>
       <w:bookmarkEnd w:id="7"/>
@@ -2427,22 +2408,7 @@
           <w:lang w:val="en-US"/>
         </w:rPr>
         <w:tab/>
-      </w:r>
-      <w:proofErr w:type="spellStart"/>
-      <w:r>
-        <w:rPr>
-          <w:rFonts w:asciiTheme="minorHAnsi" w:hAnsiTheme="minorHAnsi" w:cstheme="minorHAnsi"/>
-          <w:lang w:val="en-US"/>
-        </w:rPr>
-        <w:t>Alienware</w:t>
-      </w:r>
-      <w:proofErr w:type="spellEnd"/>
-      <w:r>
-        <w:rPr>
-          <w:rFonts w:asciiTheme="minorHAnsi" w:hAnsiTheme="minorHAnsi" w:cstheme="minorHAnsi"/>
-          <w:lang w:val="en-US"/>
-        </w:rPr>
-        <w:t xml:space="preserve"> 02kvd5 (U3E1)</w:t>
+        <w:t>Alienware 02kvd5 (U3E1)</w:t>
       </w:r>
     </w:p>
     <w:p>
@@ -2611,12 +2577,12 @@
     </w:p>
     <w:p>
       <w:pPr>
-        <w:pStyle w:val="Kop3"/>
-        <w:rPr>
-          <w:lang w:val="en-US"/>
-        </w:rPr>
-      </w:pPr>
-      <w:bookmarkStart w:id="8" w:name="_Toc480371955"/>
+        <w:pStyle w:val="Heading3"/>
+        <w:rPr>
+          <w:lang w:val="en-US"/>
+        </w:rPr>
+      </w:pPr>
+      <w:bookmarkStart w:id="8" w:name="_Toc481489538"/>
       <w:r>
         <w:rPr>
           <w:lang w:val="en-US"/>
@@ -3162,12 +3128,12 @@
     </w:p>
     <w:p>
       <w:pPr>
-        <w:pStyle w:val="Kop1"/>
-        <w:rPr>
-          <w:lang w:val="en-US"/>
-        </w:rPr>
-      </w:pPr>
-      <w:bookmarkStart w:id="10" w:name="_Toc480371956"/>
+        <w:pStyle w:val="Heading1"/>
+        <w:rPr>
+          <w:lang w:val="en-US"/>
+        </w:rPr>
+      </w:pPr>
+      <w:bookmarkStart w:id="10" w:name="_Toc481489539"/>
       <w:r>
         <w:rPr>
           <w:lang w:val="en-US"/>
@@ -3179,12 +3145,12 @@
     </w:p>
     <w:p>
       <w:pPr>
-        <w:pStyle w:val="Kop3"/>
-        <w:rPr>
-          <w:lang w:val="en-US"/>
-        </w:rPr>
-      </w:pPr>
-      <w:bookmarkStart w:id="11" w:name="_Toc480371957"/>
+        <w:pStyle w:val="Heading3"/>
+        <w:rPr>
+          <w:lang w:val="en-US"/>
+        </w:rPr>
+      </w:pPr>
+      <w:bookmarkStart w:id="11" w:name="_Toc481489540"/>
       <w:proofErr w:type="spellStart"/>
       <w:r>
         <w:rPr>
@@ -3255,7 +3221,7 @@
     </w:p>
     <w:p>
       <w:pPr>
-        <w:pStyle w:val="Kop3"/>
+        <w:pStyle w:val="Heading3"/>
         <w:rPr>
           <w:rFonts w:eastAsiaTheme="minorHAnsi" w:cstheme="minorBidi"/>
           <w:color w:val="auto"/>
@@ -3263,11 +3229,11 @@
           <w:lang w:val="en-US"/>
         </w:rPr>
       </w:pPr>
-      <w:bookmarkStart w:id="12" w:name="_Toc480371958"/>
+      <w:bookmarkStart w:id="12" w:name="_Toc481489541"/>
       <w:proofErr w:type="spellStart"/>
       <w:r>
         <w:rPr>
-          <w:rStyle w:val="Kop3Char"/>
+          <w:rStyle w:val="Heading3Char"/>
           <w:lang w:val="en-US"/>
         </w:rPr>
         <w:t>Speccy</w:t>
@@ -3275,7 +3241,7 @@
       <w:proofErr w:type="spellEnd"/>
       <w:r>
         <w:rPr>
-          <w:rStyle w:val="Kop3Char"/>
+          <w:rStyle w:val="Heading3Char"/>
           <w:lang w:val="en-US"/>
         </w:rPr>
         <w:t xml:space="preserve"> (Portable), Piriform</w:t>
@@ -3304,7 +3270,7 @@
     </w:p>
     <w:p>
       <w:pPr>
-        <w:pStyle w:val="Kop3"/>
+        <w:pStyle w:val="Heading3"/>
         <w:rPr>
           <w:rFonts w:eastAsiaTheme="minorHAnsi" w:cstheme="minorBidi"/>
           <w:color w:val="auto"/>
@@ -3312,24 +3278,24 @@
           <w:lang w:val="en-US"/>
         </w:rPr>
       </w:pPr>
-      <w:bookmarkStart w:id="13" w:name="_Toc480371959"/>
-      <w:r>
-        <w:rPr>
-          <w:rStyle w:val="Kop3Char"/>
+      <w:bookmarkStart w:id="13" w:name="_Toc481489542"/>
+      <w:r>
+        <w:rPr>
+          <w:rStyle w:val="Heading3Char"/>
           <w:lang w:val="en-US"/>
         </w:rPr>
         <w:t xml:space="preserve">MS </w:t>
       </w:r>
       <w:r>
         <w:rPr>
-          <w:rStyle w:val="Kop3Char"/>
+          <w:rStyle w:val="Heading3Char"/>
           <w:lang w:val="en-US"/>
         </w:rPr>
         <w:t>Visual Studio E</w:t>
       </w:r>
       <w:r>
         <w:rPr>
-          <w:rStyle w:val="Kop3Char"/>
+          <w:rStyle w:val="Heading3Char"/>
           <w:lang w:val="en-US"/>
         </w:rPr>
         <w:t>nterprise 2015</w:t>
@@ -3344,9 +3310,9 @@
     <w:p/>
     <w:p>
       <w:pPr>
-        <w:pStyle w:val="Kop3"/>
-      </w:pPr>
-      <w:bookmarkStart w:id="14" w:name="_Toc480371960"/>
+        <w:pStyle w:val="Heading3"/>
+      </w:pPr>
+      <w:bookmarkStart w:id="14" w:name="_Toc481489543"/>
       <w:r>
         <w:t>MS Visual Studio Enterprise 2017</w:t>
       </w:r>
@@ -3360,18 +3326,16 @@
     <w:p/>
     <w:p>
       <w:pPr>
-        <w:pStyle w:val="Kop3"/>
-      </w:pPr>
-      <w:bookmarkStart w:id="15" w:name="_Toc480371961"/>
-      <w:proofErr w:type="gramStart"/>
-      <w:r>
-        <w:rPr>
-          <w:rStyle w:val="Kop3Char"/>
+        <w:pStyle w:val="Heading3"/>
+      </w:pPr>
+      <w:bookmarkStart w:id="15" w:name="_Toc481489544"/>
+      <w:r>
+        <w:rPr>
+          <w:rStyle w:val="Heading3Char"/>
         </w:rPr>
         <w:t>www.moqups.com</w:t>
       </w:r>
       <w:bookmarkEnd w:id="15"/>
-      <w:proofErr w:type="gramEnd"/>
     </w:p>
     <w:p>
       <w:r>
@@ -3384,12 +3348,12 @@
     <w:p/>
     <w:p>
       <w:pPr>
-        <w:pStyle w:val="Kop3"/>
-      </w:pPr>
-      <w:bookmarkStart w:id="16" w:name="_Toc480371962"/>
-      <w:r>
-        <w:rPr>
-          <w:rStyle w:val="Kop3Char"/>
+        <w:pStyle w:val="Heading3"/>
+      </w:pPr>
+      <w:bookmarkStart w:id="16" w:name="_Toc481489545"/>
+      <w:r>
+        <w:rPr>
+          <w:rStyle w:val="Heading3Char"/>
         </w:rPr>
         <w:t>Microsoft Office</w:t>
       </w:r>
@@ -3411,15 +3375,15 @@
     <w:p/>
     <w:p>
       <w:pPr>
-        <w:pStyle w:val="Kop3"/>
-        <w:rPr>
-          <w:lang w:val="en-US"/>
-        </w:rPr>
-      </w:pPr>
-      <w:bookmarkStart w:id="17" w:name="_Toc480371963"/>
-      <w:r>
-        <w:rPr>
-          <w:rStyle w:val="Kop3Char"/>
+        <w:pStyle w:val="Heading3"/>
+        <w:rPr>
+          <w:lang w:val="en-US"/>
+        </w:rPr>
+      </w:pPr>
+      <w:bookmarkStart w:id="17" w:name="_Toc481489546"/>
+      <w:r>
+        <w:rPr>
+          <w:rStyle w:val="Heading3Char"/>
           <w:lang w:val="en-US"/>
         </w:rPr>
         <w:t>GitHub</w:t>
@@ -3454,24 +3418,54 @@
     </w:p>
     <w:p>
       <w:pPr>
-        <w:pStyle w:val="Kop3"/>
-      </w:pPr>
-      <w:bookmarkStart w:id="18" w:name="_Toc480371964"/>
+        <w:pStyle w:val="Heading3"/>
+      </w:pPr>
+      <w:bookmarkStart w:id="18" w:name="_Toc481489547"/>
       <w:r>
         <w:t>Google Chrome</w:t>
       </w:r>
       <w:bookmarkEnd w:id="18"/>
     </w:p>
     <w:p>
-      <w:pPr>
-        <w:rPr>
-          <w:lang w:val="en-US"/>
-        </w:rPr>
-      </w:pPr>
       <w:r>
         <w:t>Versie 56.0.2924.87</w:t>
       </w:r>
     </w:p>
+    <w:p/>
+    <w:p>
+      <w:pPr>
+        <w:pStyle w:val="Heading3"/>
+      </w:pPr>
+      <w:r>
+        <w:t>Microsoft Visio</w:t>
+      </w:r>
+    </w:p>
+    <w:p>
+      <w:r>
+        <w:t>Versie 15.0.2911.10</w:t>
+      </w:r>
+    </w:p>
+    <w:p/>
+    <w:p>
+      <w:pPr>
+        <w:pStyle w:val="Heading3"/>
+      </w:pPr>
+      <w:r>
+        <w:t>Microsoft Project</w:t>
+      </w:r>
+    </w:p>
+    <w:p>
+      <w:pPr>
+        <w:rPr>
+          <w:lang w:val="en-US"/>
+        </w:rPr>
+      </w:pPr>
+      <w:r>
+        <w:t>Versie 15.0.4919.1000</w:t>
+      </w:r>
+      <w:bookmarkStart w:id="19" w:name="_GoBack"/>
+      <w:bookmarkEnd w:id="19"/>
+    </w:p>
     <w:p>
       <w:pPr>
         <w:rPr>
@@ -3487,18 +3481,18 @@
     </w:p>
     <w:p>
       <w:pPr>
-        <w:pStyle w:val="Kop1"/>
-      </w:pPr>
-      <w:bookmarkStart w:id="19" w:name="_Toc480371965"/>
+        <w:pStyle w:val="Heading1"/>
+      </w:pPr>
+      <w:bookmarkStart w:id="20" w:name="_Toc481489548"/>
       <w:r>
         <w:lastRenderedPageBreak/>
         <w:t>Revisie</w:t>
       </w:r>
-      <w:bookmarkEnd w:id="19"/>
+      <w:bookmarkEnd w:id="20"/>
     </w:p>
     <w:tbl>
       <w:tblPr>
-        <w:tblStyle w:val="Gemiddeldearcering2-accent5"/>
+        <w:tblStyle w:val="MediumShading2-Accent5"/>
         <w:tblW w:w="5000" w:type="pct"/>
         <w:tblLook w:val="0660" w:firstRow="1" w:lastRow="1" w:firstColumn="0" w:lastColumn="0" w:noHBand="1" w:noVBand="1"/>
       </w:tblPr>
@@ -3663,19 +3657,9 @@
             </w:tcBorders>
           </w:tcPr>
           <w:p>
-            <w:proofErr w:type="spellStart"/>
-            <w:r>
-              <w:t>Santino</w:t>
-            </w:r>
-            <w:proofErr w:type="spellEnd"/>
-            <w:r>
-              <w:t xml:space="preserve"> </w:t>
-            </w:r>
-            <w:proofErr w:type="spellStart"/>
-            <w:r>
-              <w:t>Bonora</w:t>
-            </w:r>
-            <w:proofErr w:type="spellEnd"/>
+            <w:r>
+              <w:t>Santino Bonora</w:t>
+            </w:r>
           </w:p>
         </w:tc>
         <w:tc>
@@ -3731,19 +3715,9 @@
             </w:tcBorders>
           </w:tcPr>
           <w:p>
-            <w:proofErr w:type="spellStart"/>
-            <w:r>
-              <w:t>Santino</w:t>
-            </w:r>
-            <w:proofErr w:type="spellEnd"/>
-            <w:r>
-              <w:t xml:space="preserve"> </w:t>
-            </w:r>
-            <w:proofErr w:type="spellStart"/>
-            <w:r>
-              <w:t>Bonora</w:t>
-            </w:r>
-            <w:proofErr w:type="spellEnd"/>
+            <w:r>
+              <w:t>Santino Bonora</w:t>
+            </w:r>
           </w:p>
         </w:tc>
         <w:tc>
@@ -3800,19 +3774,9 @@
             <w:tcW w:w="1161" w:type="pct"/>
           </w:tcPr>
           <w:p>
-            <w:proofErr w:type="spellStart"/>
-            <w:r>
-              <w:t>Santino</w:t>
-            </w:r>
-            <w:proofErr w:type="spellEnd"/>
-            <w:r>
-              <w:t xml:space="preserve"> </w:t>
-            </w:r>
-            <w:proofErr w:type="spellStart"/>
-            <w:r>
-              <w:t>Bonora</w:t>
-            </w:r>
-            <w:proofErr w:type="spellEnd"/>
+            <w:r>
+              <w:t>Santino Bonora</w:t>
+            </w:r>
           </w:p>
         </w:tc>
         <w:tc>
@@ -3827,10 +3791,7 @@
         </w:tc>
       </w:tr>
     </w:tbl>
-    <w:p>
-      <w:bookmarkStart w:id="20" w:name="_GoBack"/>
-      <w:bookmarkEnd w:id="20"/>
-    </w:p>
+    <w:p/>
     <w:sectPr>
       <w:footerReference w:type="default" r:id="rId10"/>
       <w:pgSz w:w="11906" w:h="16838"/>
@@ -3845,7 +3806,7 @@
 </file>
 
 <file path=word/endnotes.xml><?xml version="1.0" encoding="utf-8"?>
-<w:endnotes xmlns:wpc="http://schemas.microsoft.com/office/word/2010/wordprocessingCanvas" xmlns:cx="http://schemas.microsoft.com/office/drawing/2014/chartex" xmlns:cx1="http://schemas.microsoft.com/office/drawing/2015/9/8/chartex" xmlns:cx2="http://schemas.microsoft.com/office/drawing/2015/10/21/chartex" xmlns:cx3="http://schemas.microsoft.com/office/drawing/2016/5/9/chartex" xmlns:cx4="http://schemas.microsoft.com/office/drawing/2016/5/10/chartex" xmlns:cx5="http://schemas.microsoft.com/office/drawing/2016/5/11/chartex" xmlns:mc="http://schemas.openxmlformats.org/markup-compatibility/2006" xmlns:o="urn:schemas-microsoft-com:office:office" xmlns:r="http://schemas.openxmlformats.org/officeDocument/2006/relationships" xmlns:m="http://schemas.openxmlformats.org/officeDocument/2006/math" xmlns:v="urn:schemas-microsoft-com:vml" xmlns:wp14="http://schemas.microsoft.com/office/word/2010/wordprocessingDrawing" xmlns:wp="http://schemas.openxmlformats.org/drawingml/2006/wordprocessingDrawing" xmlns:w10="urn:schemas-microsoft-com:office:word" xmlns:w="http://schemas.openxmlformats.org/wordprocessingml/2006/main" xmlns:w14="http://schemas.microsoft.com/office/word/2010/wordml" xmlns:w15="http://schemas.microsoft.com/office/word/2012/wordml" xmlns:w16se="http://schemas.microsoft.com/office/word/2015/wordml/symex" xmlns:wpg="http://schemas.microsoft.com/office/word/2010/wordprocessingGroup" xmlns:wpi="http://schemas.microsoft.com/office/word/2010/wordprocessingInk" xmlns:wne="http://schemas.microsoft.com/office/word/2006/wordml" xmlns:wps="http://schemas.microsoft.com/office/word/2010/wordprocessingShape" mc:Ignorable="w14 w15 w16se wp14">
+<w:endnotes xmlns:wpc="http://schemas.microsoft.com/office/word/2010/wordprocessingCanvas" xmlns:mc="http://schemas.openxmlformats.org/markup-compatibility/2006" xmlns:o="urn:schemas-microsoft-com:office:office" xmlns:r="http://schemas.openxmlformats.org/officeDocument/2006/relationships" xmlns:m="http://schemas.openxmlformats.org/officeDocument/2006/math" xmlns:v="urn:schemas-microsoft-com:vml" xmlns:wp14="http://schemas.microsoft.com/office/word/2010/wordprocessingDrawing" xmlns:wp="http://schemas.openxmlformats.org/drawingml/2006/wordprocessingDrawing" xmlns:w10="urn:schemas-microsoft-com:office:word" xmlns:w="http://schemas.openxmlformats.org/wordprocessingml/2006/main" xmlns:w14="http://schemas.microsoft.com/office/word/2010/wordml" xmlns:w15="http://schemas.microsoft.com/office/word/2012/wordml" xmlns:wpg="http://schemas.microsoft.com/office/word/2010/wordprocessingGroup" xmlns:wpi="http://schemas.microsoft.com/office/word/2010/wordprocessingInk" xmlns:wne="http://schemas.microsoft.com/office/word/2006/wordml" xmlns:wps="http://schemas.microsoft.com/office/word/2010/wordprocessingShape" mc:Ignorable="w14 w15 wp14">
   <w:endnote w:type="separator" w:id="-1">
     <w:p>
       <w:pPr>
@@ -3870,7 +3831,7 @@
 </file>
 
 <file path=word/footer1.xml><?xml version="1.0" encoding="utf-8"?>
-<w:ftr xmlns:wpc="http://schemas.microsoft.com/office/word/2010/wordprocessingCanvas" xmlns:cx="http://schemas.microsoft.com/office/drawing/2014/chartex" xmlns:cx1="http://schemas.microsoft.com/office/drawing/2015/9/8/chartex" xmlns:cx2="http://schemas.microsoft.com/office/drawing/2015/10/21/chartex" xmlns:cx3="http://schemas.microsoft.com/office/drawing/2016/5/9/chartex" xmlns:cx4="http://schemas.microsoft.com/office/drawing/2016/5/10/chartex" xmlns:cx5="http://schemas.microsoft.com/office/drawing/2016/5/11/chartex" xmlns:mc="http://schemas.openxmlformats.org/markup-compatibility/2006" xmlns:o="urn:schemas-microsoft-com:office:office" xmlns:r="http://schemas.openxmlformats.org/officeDocument/2006/relationships" xmlns:m="http://schemas.openxmlformats.org/officeDocument/2006/math" xmlns:v="urn:schemas-microsoft-com:vml" xmlns:wp14="http://schemas.microsoft.com/office/word/2010/wordprocessingDrawing" xmlns:wp="http://schemas.openxmlformats.org/drawingml/2006/wordprocessingDrawing" xmlns:w10="urn:schemas-microsoft-com:office:word" xmlns:w="http://schemas.openxmlformats.org/wordprocessingml/2006/main" xmlns:w14="http://schemas.microsoft.com/office/word/2010/wordml" xmlns:w15="http://schemas.microsoft.com/office/word/2012/wordml" xmlns:w16se="http://schemas.microsoft.com/office/word/2015/wordml/symex" xmlns:wpg="http://schemas.microsoft.com/office/word/2010/wordprocessingGroup" xmlns:wpi="http://schemas.microsoft.com/office/word/2010/wordprocessingInk" xmlns:wne="http://schemas.microsoft.com/office/word/2006/wordml" xmlns:wps="http://schemas.microsoft.com/office/word/2010/wordprocessingShape" mc:Ignorable="w14 w15 w16se wp14">
+<w:ftr xmlns:wpc="http://schemas.microsoft.com/office/word/2010/wordprocessingCanvas" xmlns:mc="http://schemas.openxmlformats.org/markup-compatibility/2006" xmlns:o="urn:schemas-microsoft-com:office:office" xmlns:r="http://schemas.openxmlformats.org/officeDocument/2006/relationships" xmlns:m="http://schemas.openxmlformats.org/officeDocument/2006/math" xmlns:v="urn:schemas-microsoft-com:vml" xmlns:wp14="http://schemas.microsoft.com/office/word/2010/wordprocessingDrawing" xmlns:wp="http://schemas.openxmlformats.org/drawingml/2006/wordprocessingDrawing" xmlns:w10="urn:schemas-microsoft-com:office:word" xmlns:w="http://schemas.openxmlformats.org/wordprocessingml/2006/main" xmlns:w14="http://schemas.microsoft.com/office/word/2010/wordml" xmlns:w15="http://schemas.microsoft.com/office/word/2012/wordml" xmlns:wpg="http://schemas.microsoft.com/office/word/2010/wordprocessingGroup" xmlns:wpi="http://schemas.microsoft.com/office/word/2010/wordprocessingInk" xmlns:wne="http://schemas.microsoft.com/office/word/2006/wordml" xmlns:wps="http://schemas.microsoft.com/office/word/2010/wordprocessingShape" mc:Ignorable="w14 w15 wp14">
   <w:sdt>
     <w:sdtPr>
       <w:id w:val="1540778983"/>
@@ -3883,7 +3844,7 @@
     <w:sdtContent>
       <w:p>
         <w:pPr>
-          <w:pStyle w:val="Voettekst"/>
+          <w:pStyle w:val="Footer"/>
           <w:jc w:val="right"/>
         </w:pPr>
         <w:r>
@@ -3909,14 +3870,14 @@
   </w:sdt>
   <w:p>
     <w:pPr>
-      <w:pStyle w:val="Voettekst"/>
+      <w:pStyle w:val="Footer"/>
     </w:pPr>
   </w:p>
 </w:ftr>
 </file>
 
 <file path=word/footnotes.xml><?xml version="1.0" encoding="utf-8"?>
-<w:footnotes xmlns:wpc="http://schemas.microsoft.com/office/word/2010/wordprocessingCanvas" xmlns:cx="http://schemas.microsoft.com/office/drawing/2014/chartex" xmlns:cx1="http://schemas.microsoft.com/office/drawing/2015/9/8/chartex" xmlns:cx2="http://schemas.microsoft.com/office/drawing/2015/10/21/chartex" xmlns:cx3="http://schemas.microsoft.com/office/drawing/2016/5/9/chartex" xmlns:cx4="http://schemas.microsoft.com/office/drawing/2016/5/10/chartex" xmlns:cx5="http://schemas.microsoft.com/office/drawing/2016/5/11/chartex" xmlns:mc="http://schemas.openxmlformats.org/markup-compatibility/2006" xmlns:o="urn:schemas-microsoft-com:office:office" xmlns:r="http://schemas.openxmlformats.org/officeDocument/2006/relationships" xmlns:m="http://schemas.openxmlformats.org/officeDocument/2006/math" xmlns:v="urn:schemas-microsoft-com:vml" xmlns:wp14="http://schemas.microsoft.com/office/word/2010/wordprocessingDrawing" xmlns:wp="http://schemas.openxmlformats.org/drawingml/2006/wordprocessingDrawing" xmlns:w10="urn:schemas-microsoft-com:office:word" xmlns:w="http://schemas.openxmlformats.org/wordprocessingml/2006/main" xmlns:w14="http://schemas.microsoft.com/office/word/2010/wordml" xmlns:w15="http://schemas.microsoft.com/office/word/2012/wordml" xmlns:w16se="http://schemas.microsoft.com/office/word/2015/wordml/symex" xmlns:wpg="http://schemas.microsoft.com/office/word/2010/wordprocessingGroup" xmlns:wpi="http://schemas.microsoft.com/office/word/2010/wordprocessingInk" xmlns:wne="http://schemas.microsoft.com/office/word/2006/wordml" xmlns:wps="http://schemas.microsoft.com/office/word/2010/wordprocessingShape" mc:Ignorable="w14 w15 w16se wp14">
+<w:footnotes xmlns:wpc="http://schemas.microsoft.com/office/word/2010/wordprocessingCanvas" xmlns:mc="http://schemas.openxmlformats.org/markup-compatibility/2006" xmlns:o="urn:schemas-microsoft-com:office:office" xmlns:r="http://schemas.openxmlformats.org/officeDocument/2006/relationships" xmlns:m="http://schemas.openxmlformats.org/officeDocument/2006/math" xmlns:v="urn:schemas-microsoft-com:vml" xmlns:wp14="http://schemas.microsoft.com/office/word/2010/wordprocessingDrawing" xmlns:wp="http://schemas.openxmlformats.org/drawingml/2006/wordprocessingDrawing" xmlns:w10="urn:schemas-microsoft-com:office:word" xmlns:w="http://schemas.openxmlformats.org/wordprocessingml/2006/main" xmlns:w14="http://schemas.microsoft.com/office/word/2010/wordml" xmlns:w15="http://schemas.microsoft.com/office/word/2012/wordml" xmlns:wpg="http://schemas.microsoft.com/office/word/2010/wordprocessingGroup" xmlns:wpi="http://schemas.microsoft.com/office/word/2010/wordprocessingInk" xmlns:wne="http://schemas.microsoft.com/office/word/2006/wordml" xmlns:wps="http://schemas.microsoft.com/office/word/2010/wordprocessingShape" mc:Ignorable="w14 w15 wp14">
   <w:footnote w:type="separator" w:id="-1">
     <w:p>
       <w:pPr>
@@ -3941,7 +3902,7 @@
 </file>
 
 <file path=word/styles.xml><?xml version="1.0" encoding="utf-8"?>
-<w:styles xmlns:mc="http://schemas.openxmlformats.org/markup-compatibility/2006" xmlns:r="http://schemas.openxmlformats.org/officeDocument/2006/relationships" xmlns:w="http://schemas.openxmlformats.org/wordprocessingml/2006/main" xmlns:w14="http://schemas.microsoft.com/office/word/2010/wordml" xmlns:w15="http://schemas.microsoft.com/office/word/2012/wordml" xmlns:w16se="http://schemas.microsoft.com/office/word/2015/wordml/symex" mc:Ignorable="w14 w15 w16se">
+<w:styles xmlns:mc="http://schemas.openxmlformats.org/markup-compatibility/2006" xmlns:r="http://schemas.openxmlformats.org/officeDocument/2006/relationships" xmlns:w="http://schemas.openxmlformats.org/wordprocessingml/2006/main" xmlns:w14="http://schemas.microsoft.com/office/word/2010/wordml" xmlns:w15="http://schemas.microsoft.com/office/word/2012/wordml" mc:Ignorable="w14 w15">
   <w:docDefaults>
     <w:rPrDefault>
       <w:rPr>
@@ -3957,7 +3918,7 @@
       </w:pPr>
     </w:pPrDefault>
   </w:docDefaults>
-  <w:latentStyles w:defLockedState="0" w:defUIPriority="99" w:defSemiHidden="0" w:defUnhideWhenUsed="0" w:defQFormat="0" w:count="374">
+  <w:latentStyles w:defLockedState="0" w:defUIPriority="99" w:defSemiHidden="0" w:defUnhideWhenUsed="0" w:defQFormat="0" w:count="371">
     <w:lsdException w:name="Normal" w:uiPriority="0" w:qFormat="1"/>
     <w:lsdException w:name="heading 1" w:uiPriority="9" w:qFormat="1"/>
     <w:lsdException w:name="heading 2" w:semiHidden="1" w:uiPriority="9" w:unhideWhenUsed="1" w:qFormat="1"/>
@@ -4329,11 +4290,8 @@
     <w:lsdException w:name="List Table 5 Dark Accent 6" w:uiPriority="50"/>
     <w:lsdException w:name="List Table 6 Colorful Accent 6" w:uiPriority="51"/>
     <w:lsdException w:name="List Table 7 Colorful Accent 6" w:uiPriority="52"/>
-    <w:lsdException w:name="Mention" w:semiHidden="1" w:unhideWhenUsed="1"/>
-    <w:lsdException w:name="Smart Hyperlink" w:semiHidden="1" w:unhideWhenUsed="1"/>
-    <w:lsdException w:name="Hashtag" w:semiHidden="1" w:unhideWhenUsed="1"/>
   </w:latentStyles>
-  <w:style w:type="paragraph" w:default="1" w:styleId="Standaard">
+  <w:style w:type="paragraph" w:default="1" w:styleId="Normal">
     <w:name w:val="Normal"/>
     <w:qFormat/>
     <w:rsid w:val="00EC075C"/>
@@ -4342,11 +4300,11 @@
       <w:sz w:val="24"/>
     </w:rPr>
   </w:style>
-  <w:style w:type="paragraph" w:styleId="Kop1">
+  <w:style w:type="paragraph" w:styleId="Heading1">
     <w:name w:val="heading 1"/>
-    <w:basedOn w:val="Standaard"/>
-    <w:next w:val="Standaard"/>
-    <w:link w:val="Kop1Char"/>
+    <w:basedOn w:val="Normal"/>
+    <w:next w:val="Normal"/>
+    <w:link w:val="Heading1Char"/>
     <w:uiPriority w:val="9"/>
     <w:qFormat/>
     <w:rsid w:val="00EC075C"/>
@@ -4363,11 +4321,11 @@
       <w:szCs w:val="32"/>
     </w:rPr>
   </w:style>
-  <w:style w:type="paragraph" w:styleId="Kop2">
+  <w:style w:type="paragraph" w:styleId="Heading2">
     <w:name w:val="heading 2"/>
-    <w:basedOn w:val="Standaard"/>
-    <w:next w:val="Standaard"/>
-    <w:link w:val="Kop2Char"/>
+    <w:basedOn w:val="Normal"/>
+    <w:next w:val="Normal"/>
+    <w:link w:val="Heading2Char"/>
     <w:uiPriority w:val="9"/>
     <w:unhideWhenUsed/>
     <w:qFormat/>
@@ -4385,11 +4343,11 @@
       <w:szCs w:val="26"/>
     </w:rPr>
   </w:style>
-  <w:style w:type="paragraph" w:styleId="Kop3">
+  <w:style w:type="paragraph" w:styleId="Heading3">
     <w:name w:val="heading 3"/>
-    <w:basedOn w:val="Standaard"/>
-    <w:next w:val="Standaard"/>
-    <w:link w:val="Kop3Char"/>
+    <w:basedOn w:val="Normal"/>
+    <w:next w:val="Normal"/>
+    <w:link w:val="Heading3Char"/>
     <w:uiPriority w:val="9"/>
     <w:unhideWhenUsed/>
     <w:qFormat/>
@@ -4406,13 +4364,13 @@
       <w:szCs w:val="24"/>
     </w:rPr>
   </w:style>
-  <w:style w:type="character" w:default="1" w:styleId="Standaardalinea-lettertype">
+  <w:style w:type="character" w:default="1" w:styleId="DefaultParagraphFont">
     <w:name w:val="Default Paragraph Font"/>
     <w:uiPriority w:val="1"/>
     <w:semiHidden/>
     <w:unhideWhenUsed/>
   </w:style>
-  <w:style w:type="table" w:default="1" w:styleId="Standaardtabel">
+  <w:style w:type="table" w:default="1" w:styleId="TableNormal">
     <w:name w:val="Normal Table"/>
     <w:uiPriority w:val="99"/>
     <w:semiHidden/>
@@ -4427,15 +4385,15 @@
       </w:tblCellMar>
     </w:tblPr>
   </w:style>
-  <w:style w:type="numbering" w:default="1" w:styleId="Geenlijst">
+  <w:style w:type="numbering" w:default="1" w:styleId="NoList">
     <w:name w:val="No List"/>
     <w:uiPriority w:val="99"/>
     <w:semiHidden/>
     <w:unhideWhenUsed/>
   </w:style>
-  <w:style w:type="paragraph" w:styleId="Geenafstand">
+  <w:style w:type="paragraph" w:styleId="NoSpacing">
     <w:name w:val="No Spacing"/>
-    <w:link w:val="GeenafstandChar"/>
+    <w:link w:val="NoSpacingChar"/>
     <w:uiPriority w:val="1"/>
     <w:qFormat/>
     <w:rsid w:val="00EC075C"/>
@@ -4448,10 +4406,10 @@
       <w:lang w:val="en-US"/>
     </w:rPr>
   </w:style>
-  <w:style w:type="character" w:customStyle="1" w:styleId="GeenafstandChar">
-    <w:name w:val="Geen afstand Char"/>
-    <w:basedOn w:val="Standaardalinea-lettertype"/>
-    <w:link w:val="Geenafstand"/>
+  <w:style w:type="character" w:customStyle="1" w:styleId="NoSpacingChar">
+    <w:name w:val="No Spacing Char"/>
+    <w:basedOn w:val="DefaultParagraphFont"/>
+    <w:link w:val="NoSpacing"/>
     <w:uiPriority w:val="1"/>
     <w:rsid w:val="00EC075C"/>
     <w:rPr>
@@ -4460,10 +4418,10 @@
       <w:lang w:val="en-US"/>
     </w:rPr>
   </w:style>
-  <w:style w:type="paragraph" w:styleId="Koptekst">
+  <w:style w:type="paragraph" w:styleId="Header">
     <w:name w:val="header"/>
-    <w:basedOn w:val="Standaard"/>
-    <w:link w:val="KoptekstChar"/>
+    <w:basedOn w:val="Normal"/>
+    <w:link w:val="HeaderChar"/>
     <w:uiPriority w:val="99"/>
     <w:unhideWhenUsed/>
     <w:rsid w:val="008B05BB"/>
@@ -4475,17 +4433,17 @@
       <w:spacing w:after="0" w:line="240" w:lineRule="auto"/>
     </w:pPr>
   </w:style>
-  <w:style w:type="character" w:customStyle="1" w:styleId="KoptekstChar">
-    <w:name w:val="Koptekst Char"/>
-    <w:basedOn w:val="Standaardalinea-lettertype"/>
-    <w:link w:val="Koptekst"/>
+  <w:style w:type="character" w:customStyle="1" w:styleId="HeaderChar">
+    <w:name w:val="Header Char"/>
+    <w:basedOn w:val="DefaultParagraphFont"/>
+    <w:link w:val="Header"/>
     <w:uiPriority w:val="99"/>
     <w:rsid w:val="008B05BB"/>
   </w:style>
-  <w:style w:type="paragraph" w:styleId="Voettekst">
+  <w:style w:type="paragraph" w:styleId="Footer">
     <w:name w:val="footer"/>
-    <w:basedOn w:val="Standaard"/>
-    <w:link w:val="VoettekstChar"/>
+    <w:basedOn w:val="Normal"/>
+    <w:link w:val="FooterChar"/>
     <w:uiPriority w:val="99"/>
     <w:unhideWhenUsed/>
     <w:rsid w:val="008B05BB"/>
@@ -4497,17 +4455,17 @@
       <w:spacing w:after="0" w:line="240" w:lineRule="auto"/>
     </w:pPr>
   </w:style>
-  <w:style w:type="character" w:customStyle="1" w:styleId="VoettekstChar">
-    <w:name w:val="Voettekst Char"/>
-    <w:basedOn w:val="Standaardalinea-lettertype"/>
-    <w:link w:val="Voettekst"/>
+  <w:style w:type="character" w:customStyle="1" w:styleId="FooterChar">
+    <w:name w:val="Footer Char"/>
+    <w:basedOn w:val="DefaultParagraphFont"/>
+    <w:link w:val="Footer"/>
     <w:uiPriority w:val="99"/>
     <w:rsid w:val="008B05BB"/>
   </w:style>
-  <w:style w:type="character" w:customStyle="1" w:styleId="Kop1Char">
-    <w:name w:val="Kop 1 Char"/>
-    <w:basedOn w:val="Standaardalinea-lettertype"/>
-    <w:link w:val="Kop1"/>
+  <w:style w:type="character" w:customStyle="1" w:styleId="Heading1Char">
+    <w:name w:val="Heading 1 Char"/>
+    <w:basedOn w:val="DefaultParagraphFont"/>
+    <w:link w:val="Heading1"/>
     <w:uiPriority w:val="9"/>
     <w:rsid w:val="00EC075C"/>
     <w:rPr>
@@ -4517,10 +4475,10 @@
       <w:szCs w:val="32"/>
     </w:rPr>
   </w:style>
-  <w:style w:type="character" w:customStyle="1" w:styleId="Kop2Char">
-    <w:name w:val="Kop 2 Char"/>
-    <w:basedOn w:val="Standaardalinea-lettertype"/>
-    <w:link w:val="Kop2"/>
+  <w:style w:type="character" w:customStyle="1" w:styleId="Heading2Char">
+    <w:name w:val="Heading 2 Char"/>
+    <w:basedOn w:val="DefaultParagraphFont"/>
+    <w:link w:val="Heading2"/>
     <w:uiPriority w:val="9"/>
     <w:rsid w:val="00EC075C"/>
     <w:rPr>
@@ -4530,11 +4488,11 @@
       <w:szCs w:val="26"/>
     </w:rPr>
   </w:style>
-  <w:style w:type="paragraph" w:styleId="Titel">
+  <w:style w:type="paragraph" w:styleId="Title">
     <w:name w:val="Title"/>
-    <w:basedOn w:val="Standaard"/>
-    <w:next w:val="Standaard"/>
-    <w:link w:val="TitelChar"/>
+    <w:basedOn w:val="Normal"/>
+    <w:next w:val="Normal"/>
+    <w:link w:val="TitleChar"/>
     <w:uiPriority w:val="10"/>
     <w:qFormat/>
     <w:rsid w:val="00EC075C"/>
@@ -4550,10 +4508,10 @@
       <w:szCs w:val="56"/>
     </w:rPr>
   </w:style>
-  <w:style w:type="character" w:customStyle="1" w:styleId="TitelChar">
-    <w:name w:val="Titel Char"/>
-    <w:basedOn w:val="Standaardalinea-lettertype"/>
-    <w:link w:val="Titel"/>
+  <w:style w:type="character" w:customStyle="1" w:styleId="TitleChar">
+    <w:name w:val="Title Char"/>
+    <w:basedOn w:val="DefaultParagraphFont"/>
+    <w:link w:val="Title"/>
     <w:uiPriority w:val="10"/>
     <w:rsid w:val="00EC075C"/>
     <w:rPr>
@@ -4564,10 +4522,10 @@
       <w:szCs w:val="56"/>
     </w:rPr>
   </w:style>
-  <w:style w:type="paragraph" w:styleId="Kopvaninhoudsopgave">
+  <w:style w:type="paragraph" w:styleId="TOCHeading">
     <w:name w:val="TOC Heading"/>
-    <w:basedOn w:val="Kop1"/>
-    <w:next w:val="Standaard"/>
+    <w:basedOn w:val="Heading1"/>
+    <w:next w:val="Normal"/>
     <w:uiPriority w:val="39"/>
     <w:unhideWhenUsed/>
     <w:qFormat/>
@@ -4580,10 +4538,10 @@
       <w:lang w:val="en-US"/>
     </w:rPr>
   </w:style>
-  <w:style w:type="paragraph" w:styleId="Inhopg2">
+  <w:style w:type="paragraph" w:styleId="TOC2">
     <w:name w:val="toc 2"/>
-    <w:basedOn w:val="Standaard"/>
-    <w:next w:val="Standaard"/>
+    <w:basedOn w:val="Normal"/>
+    <w:next w:val="Normal"/>
     <w:autoRedefine/>
     <w:uiPriority w:val="39"/>
     <w:unhideWhenUsed/>
@@ -4598,10 +4556,10 @@
       <w:lang w:val="en-US"/>
     </w:rPr>
   </w:style>
-  <w:style w:type="paragraph" w:styleId="Inhopg1">
+  <w:style w:type="paragraph" w:styleId="TOC1">
     <w:name w:val="toc 1"/>
-    <w:basedOn w:val="Standaard"/>
-    <w:next w:val="Standaard"/>
+    <w:basedOn w:val="Normal"/>
+    <w:next w:val="Normal"/>
     <w:autoRedefine/>
     <w:uiPriority w:val="39"/>
     <w:unhideWhenUsed/>
@@ -4615,10 +4573,10 @@
       <w:lang w:val="en-US"/>
     </w:rPr>
   </w:style>
-  <w:style w:type="paragraph" w:styleId="Inhopg3">
+  <w:style w:type="paragraph" w:styleId="TOC3">
     <w:name w:val="toc 3"/>
-    <w:basedOn w:val="Standaard"/>
-    <w:next w:val="Standaard"/>
+    <w:basedOn w:val="Normal"/>
+    <w:next w:val="Normal"/>
     <w:autoRedefine/>
     <w:uiPriority w:val="39"/>
     <w:unhideWhenUsed/>
@@ -4635,7 +4593,7 @@
   </w:style>
   <w:style w:type="character" w:styleId="Hyperlink">
     <w:name w:val="Hyperlink"/>
-    <w:basedOn w:val="Standaardalinea-lettertype"/>
+    <w:basedOn w:val="DefaultParagraphFont"/>
     <w:uiPriority w:val="99"/>
     <w:unhideWhenUsed/>
     <w:rsid w:val="00EC075C"/>
@@ -4644,9 +4602,9 @@
       <w:u w:val="single"/>
     </w:rPr>
   </w:style>
-  <w:style w:type="table" w:styleId="Tabelraster">
+  <w:style w:type="table" w:styleId="TableGrid">
     <w:name w:val="Table Grid"/>
-    <w:basedOn w:val="Standaardtabel"/>
+    <w:basedOn w:val="TableNormal"/>
     <w:uiPriority w:val="39"/>
     <w:rsid w:val="00A74C59"/>
     <w:pPr>
@@ -4663,9 +4621,9 @@
       </w:tblBorders>
     </w:tblPr>
   </w:style>
-  <w:style w:type="table" w:styleId="Gemiddeldearcering2-accent5">
+  <w:style w:type="table" w:styleId="MediumShading2-Accent5">
     <w:name w:val="Medium Shading 2 Accent 5"/>
-    <w:basedOn w:val="Standaardtabel"/>
+    <w:basedOn w:val="TableNormal"/>
     <w:uiPriority w:val="64"/>
     <w:rsid w:val="00DE260B"/>
     <w:pPr>
@@ -4809,10 +4767,10 @@
       </w:tcPr>
     </w:tblStylePr>
   </w:style>
-  <w:style w:type="character" w:customStyle="1" w:styleId="Kop3Char">
-    <w:name w:val="Kop 3 Char"/>
-    <w:basedOn w:val="Standaardalinea-lettertype"/>
-    <w:link w:val="Kop3"/>
+  <w:style w:type="character" w:customStyle="1" w:styleId="Heading3Char">
+    <w:name w:val="Heading 3 Char"/>
+    <w:basedOn w:val="DefaultParagraphFont"/>
+    <w:link w:val="Heading3"/>
     <w:uiPriority w:val="9"/>
     <w:rsid w:val="007B4E71"/>
     <w:rPr>
@@ -5110,7 +5068,7 @@
 </file>
 
 <file path=customXml/itemProps2.xml><?xml version="1.0" encoding="utf-8"?>
-<ds:datastoreItem xmlns:ds="http://schemas.openxmlformats.org/officeDocument/2006/customXml" ds:itemID="{52EA8F26-671C-4D5C-8810-EEBEC6C386B4}">
+<ds:datastoreItem xmlns:ds="http://schemas.openxmlformats.org/officeDocument/2006/customXml" ds:itemID="{A5287278-7784-479F-8E7D-6B82437B5862}">
   <ds:schemaRefs>
     <ds:schemaRef ds:uri="http://schemas.openxmlformats.org/officeDocument/2006/bibliography"/>
   </ds:schemaRefs>

</xml_diff>